<commit_message>
update missing sdk in test project and update readme on way to resolve Roslyn error
</commit_message>
<xml_diff>
--- a/Readme.docx
+++ b/Readme.docx
@@ -29,9 +29,7 @@
           <w:u w:val="single"/>
         </w:rPr>
       </w:pPr>
-      <w:bookmarkStart w:id="0" w:name="_GoBack"/>
-    </w:p>
-    <w:bookmarkEnd w:id="0"/>
+    </w:p>
     <w:p>
       <w:pPr>
         <w:rPr>
@@ -4209,33 +4207,19 @@
       </w:r>
     </w:p>
     <w:p>
-      <w:pPr>
-        <w:rPr>
-          <w:rFonts w:ascii="Consolas" w:hAnsi="Consolas" w:cs="Consolas"/>
-          <w:color w:val="0000FF"/>
-          <w:sz w:val="19"/>
-          <w:szCs w:val="19"/>
-        </w:rPr>
-      </w:pPr>
       <w:r>
         <w:lastRenderedPageBreak/>
-        <w:t xml:space="preserve">Right click the </w:t>
-      </w:r>
-      <w:proofErr w:type="spellStart"/>
-      <w:r>
-        <w:t>mvc</w:t>
-      </w:r>
-      <w:proofErr w:type="spellEnd"/>
-      <w:r>
-        <w:t xml:space="preserve">-as-gateway-web and choose Set as </w:t>
-      </w:r>
-      <w:proofErr w:type="spellStart"/>
-      <w:r>
-        <w:t>StartUp</w:t>
-      </w:r>
-      <w:proofErr w:type="spellEnd"/>
-      <w:r>
-        <w:t xml:space="preserve"> Project.</w:t>
+        <w:t>Right click the solution, and click Rebuild Solution to restore all the nugget packages, if the system is still throwing Roslyn related errors after you build, try to clean and rebuild again.</w:t>
+      </w:r>
+      <w:bookmarkStart w:id="0" w:name="_GoBack"/>
+      <w:bookmarkEnd w:id="0"/>
+    </w:p>
+    <w:p>
+      <w:r>
+        <w:br/>
+      </w:r>
+      <w:r>
+        <w:t>https://stackoverflow.com/questions/32780315/could-not-find-a-part-of-the-path-bin-roslyn-csc-exe</w:t>
       </w:r>
     </w:p>
     <w:p>
@@ -4244,10 +4228,10 @@
           <w:noProof/>
         </w:rPr>
         <w:drawing>
-          <wp:inline distT="0" distB="0" distL="0" distR="0" wp14:anchorId="57CC4B0A" wp14:editId="41594ADF">
-            <wp:extent cx="5943600" cy="4591685"/>
-            <wp:effectExtent l="0" t="0" r="0" b="0"/>
-            <wp:docPr id="4" name="Picture 4"/>
+          <wp:inline distT="0" distB="0" distL="0" distR="0" wp14:anchorId="184ECA87" wp14:editId="0BB632FF">
+            <wp:extent cx="5943600" cy="3838575"/>
+            <wp:effectExtent l="0" t="0" r="0" b="9525"/>
+            <wp:docPr id="1" name="Picture 1"/>
             <wp:cNvGraphicFramePr>
               <a:graphicFrameLocks xmlns:a="http://schemas.openxmlformats.org/drawingml/2006/main" noChangeAspect="1"/>
             </wp:cNvGraphicFramePr>
@@ -4267,7 +4251,7 @@
                   <pic:spPr>
                     <a:xfrm>
                       <a:off x="0" y="0"/>
-                      <a:ext cx="5943600" cy="4591685"/>
+                      <a:ext cx="5943600" cy="3838575"/>
                     </a:xfrm>
                     <a:prstGeom prst="rect">
                       <a:avLst/>
@@ -4279,11 +4263,38 @@
           </wp:inline>
         </w:drawing>
       </w:r>
-    </w:p>
-    <w:p/>
-    <w:p>
-      <w:r>
-        <w:t>Locate the button below, click on it to start the web application</w:t>
+      <w:r>
+        <w:br w:type="page"/>
+      </w:r>
+    </w:p>
+    <w:p>
+      <w:pPr>
+        <w:rPr>
+          <w:rFonts w:ascii="Consolas" w:hAnsi="Consolas" w:cs="Consolas"/>
+          <w:color w:val="0000FF"/>
+          <w:sz w:val="19"/>
+          <w:szCs w:val="19"/>
+        </w:rPr>
+      </w:pPr>
+      <w:r>
+        <w:lastRenderedPageBreak/>
+        <w:t xml:space="preserve">Right click the </w:t>
+      </w:r>
+      <w:proofErr w:type="spellStart"/>
+      <w:r>
+        <w:t>mvc</w:t>
+      </w:r>
+      <w:proofErr w:type="spellEnd"/>
+      <w:r>
+        <w:t xml:space="preserve">-as-gateway-web and choose Set as </w:t>
+      </w:r>
+      <w:proofErr w:type="spellStart"/>
+      <w:r>
+        <w:t>StartUp</w:t>
+      </w:r>
+      <w:proofErr w:type="spellEnd"/>
+      <w:r>
+        <w:t xml:space="preserve"> Project.</w:t>
       </w:r>
     </w:p>
     <w:p>
@@ -4292,10 +4303,10 @@
           <w:noProof/>
         </w:rPr>
         <w:drawing>
-          <wp:inline distT="0" distB="0" distL="0" distR="0" wp14:anchorId="4EDA71FF" wp14:editId="715B3E98">
-            <wp:extent cx="5943600" cy="1386840"/>
-            <wp:effectExtent l="0" t="0" r="0" b="3810"/>
-            <wp:docPr id="6" name="Picture 6"/>
+          <wp:inline distT="0" distB="0" distL="0" distR="0" wp14:anchorId="57CC4B0A" wp14:editId="41594ADF">
+            <wp:extent cx="5943600" cy="4591685"/>
+            <wp:effectExtent l="0" t="0" r="0" b="0"/>
+            <wp:docPr id="4" name="Picture 4"/>
             <wp:cNvGraphicFramePr>
               <a:graphicFrameLocks xmlns:a="http://schemas.openxmlformats.org/drawingml/2006/main" noChangeAspect="1"/>
             </wp:cNvGraphicFramePr>
@@ -4315,7 +4326,7 @@
                   <pic:spPr>
                     <a:xfrm>
                       <a:off x="0" y="0"/>
-                      <a:ext cx="5943600" cy="1386840"/>
+                      <a:ext cx="5943600" cy="4591685"/>
                     </a:xfrm>
                     <a:prstGeom prst="rect">
                       <a:avLst/>
@@ -4331,13 +4342,7 @@
     <w:p/>
     <w:p>
       <w:r>
-        <w:br w:type="page"/>
-      </w:r>
-    </w:p>
-    <w:p>
-      <w:r>
-        <w:lastRenderedPageBreak/>
-        <w:t>Check is IIS Express has started both application, if it does you may skip the next step</w:t>
+        <w:t>Locate the button below, click on it to start the web application</w:t>
       </w:r>
     </w:p>
     <w:p>
@@ -4346,10 +4351,10 @@
           <w:noProof/>
         </w:rPr>
         <w:drawing>
-          <wp:inline distT="0" distB="0" distL="0" distR="0" wp14:anchorId="51D8674D" wp14:editId="133F7066">
-            <wp:extent cx="2457450" cy="2714625"/>
-            <wp:effectExtent l="0" t="0" r="0" b="9525"/>
-            <wp:docPr id="7" name="Picture 7"/>
+          <wp:inline distT="0" distB="0" distL="0" distR="0" wp14:anchorId="4EDA71FF" wp14:editId="715B3E98">
+            <wp:extent cx="5943600" cy="1386840"/>
+            <wp:effectExtent l="0" t="0" r="0" b="3810"/>
+            <wp:docPr id="6" name="Picture 6"/>
             <wp:cNvGraphicFramePr>
               <a:graphicFrameLocks xmlns:a="http://schemas.openxmlformats.org/drawingml/2006/main" noChangeAspect="1"/>
             </wp:cNvGraphicFramePr>
@@ -4369,7 +4374,7 @@
                   <pic:spPr>
                     <a:xfrm>
                       <a:off x="0" y="0"/>
-                      <a:ext cx="2457450" cy="2714625"/>
+                      <a:ext cx="5943600" cy="1386840"/>
                     </a:xfrm>
                     <a:prstGeom prst="rect">
                       <a:avLst/>
@@ -4385,31 +4390,13 @@
     <w:p/>
     <w:p>
       <w:r>
-        <w:t xml:space="preserve">Right click </w:t>
-      </w:r>
-      <w:proofErr w:type="spellStart"/>
-      <w:r>
-        <w:t>mvc</w:t>
-      </w:r>
-      <w:proofErr w:type="spellEnd"/>
-      <w:r>
-        <w:t>-as-gateway-</w:t>
-      </w:r>
-      <w:proofErr w:type="spellStart"/>
-      <w:r>
-        <w:t>api</w:t>
-      </w:r>
-      <w:proofErr w:type="spellEnd"/>
-      <w:r>
-        <w:t xml:space="preserve"> project -&gt; Debug -&gt; Start new instance to launch the </w:t>
-      </w:r>
-      <w:proofErr w:type="spellStart"/>
-      <w:r>
-        <w:t>Api</w:t>
-      </w:r>
-      <w:proofErr w:type="spellEnd"/>
-      <w:r>
-        <w:t xml:space="preserve"> Application</w:t>
+        <w:br w:type="page"/>
+      </w:r>
+    </w:p>
+    <w:p>
+      <w:r>
+        <w:lastRenderedPageBreak/>
+        <w:t>Check is IIS Express has started both application, if it does you may skip the next step</w:t>
       </w:r>
     </w:p>
     <w:p>
@@ -4418,10 +4405,10 @@
           <w:noProof/>
         </w:rPr>
         <w:drawing>
-          <wp:inline distT="0" distB="0" distL="0" distR="0" wp14:anchorId="77EA3B00" wp14:editId="262AF217">
-            <wp:extent cx="3890398" cy="3732028"/>
-            <wp:effectExtent l="0" t="0" r="0" b="1905"/>
-            <wp:docPr id="9" name="Picture 9"/>
+          <wp:inline distT="0" distB="0" distL="0" distR="0" wp14:anchorId="51D8674D" wp14:editId="133F7066">
+            <wp:extent cx="2457450" cy="2714625"/>
+            <wp:effectExtent l="0" t="0" r="0" b="9525"/>
+            <wp:docPr id="7" name="Picture 7"/>
             <wp:cNvGraphicFramePr>
               <a:graphicFrameLocks xmlns:a="http://schemas.openxmlformats.org/drawingml/2006/main" noChangeAspect="1"/>
             </wp:cNvGraphicFramePr>
@@ -4441,6 +4428,78 @@
                   <pic:spPr>
                     <a:xfrm>
                       <a:off x="0" y="0"/>
+                      <a:ext cx="2457450" cy="2714625"/>
+                    </a:xfrm>
+                    <a:prstGeom prst="rect">
+                      <a:avLst/>
+                    </a:prstGeom>
+                  </pic:spPr>
+                </pic:pic>
+              </a:graphicData>
+            </a:graphic>
+          </wp:inline>
+        </w:drawing>
+      </w:r>
+    </w:p>
+    <w:p/>
+    <w:p>
+      <w:r>
+        <w:t xml:space="preserve">Right click </w:t>
+      </w:r>
+      <w:proofErr w:type="spellStart"/>
+      <w:r>
+        <w:t>mvc</w:t>
+      </w:r>
+      <w:proofErr w:type="spellEnd"/>
+      <w:r>
+        <w:t>-as-gateway-</w:t>
+      </w:r>
+      <w:proofErr w:type="spellStart"/>
+      <w:r>
+        <w:t>api</w:t>
+      </w:r>
+      <w:proofErr w:type="spellEnd"/>
+      <w:r>
+        <w:t xml:space="preserve"> project -&gt; Debug -&gt; Start new instance to launch the </w:t>
+      </w:r>
+      <w:proofErr w:type="spellStart"/>
+      <w:r>
+        <w:t>Api</w:t>
+      </w:r>
+      <w:proofErr w:type="spellEnd"/>
+      <w:r>
+        <w:t xml:space="preserve"> Application</w:t>
+      </w:r>
+    </w:p>
+    <w:p>
+      <w:r>
+        <w:rPr>
+          <w:noProof/>
+        </w:rPr>
+        <w:drawing>
+          <wp:inline distT="0" distB="0" distL="0" distR="0" wp14:anchorId="77EA3B00" wp14:editId="262AF217">
+            <wp:extent cx="3890398" cy="3732028"/>
+            <wp:effectExtent l="0" t="0" r="0" b="1905"/>
+            <wp:docPr id="9" name="Picture 9"/>
+            <wp:cNvGraphicFramePr>
+              <a:graphicFrameLocks xmlns:a="http://schemas.openxmlformats.org/drawingml/2006/main" noChangeAspect="1"/>
+            </wp:cNvGraphicFramePr>
+            <a:graphic xmlns:a="http://schemas.openxmlformats.org/drawingml/2006/main">
+              <a:graphicData uri="http://schemas.openxmlformats.org/drawingml/2006/picture">
+                <pic:pic xmlns:pic="http://schemas.openxmlformats.org/drawingml/2006/picture">
+                  <pic:nvPicPr>
+                    <pic:cNvPr id="1" name=""/>
+                    <pic:cNvPicPr/>
+                  </pic:nvPicPr>
+                  <pic:blipFill>
+                    <a:blip r:embed="rId12"/>
+                    <a:stretch>
+                      <a:fillRect/>
+                    </a:stretch>
+                  </pic:blipFill>
+                  <pic:spPr>
+                    <a:xfrm>
+                      <a:off x="0" y="0"/>
                       <a:ext cx="3895774" cy="3737185"/>
                     </a:xfrm>
                     <a:prstGeom prst="rect">
@@ -4464,7 +4523,7 @@
         <w:lastRenderedPageBreak/>
         <w:t xml:space="preserve">Landing page of web application is located at </w:t>
       </w:r>
-      <w:hyperlink r:id="rId12" w:history="1">
+      <w:hyperlink r:id="rId13" w:history="1">
         <w:r>
           <w:rPr>
             <w:rStyle w:val="Hyperlink"/>
@@ -4494,61 +4553,6 @@
             <wp:extent cx="5943600" cy="3627755"/>
             <wp:effectExtent l="0" t="0" r="0" b="0"/>
             <wp:docPr id="11" name="Picture 11"/>
-            <wp:cNvGraphicFramePr>
-              <a:graphicFrameLocks xmlns:a="http://schemas.openxmlformats.org/drawingml/2006/main" noChangeAspect="1"/>
-            </wp:cNvGraphicFramePr>
-            <a:graphic xmlns:a="http://schemas.openxmlformats.org/drawingml/2006/main">
-              <a:graphicData uri="http://schemas.openxmlformats.org/drawingml/2006/picture">
-                <pic:pic xmlns:pic="http://schemas.openxmlformats.org/drawingml/2006/picture">
-                  <pic:nvPicPr>
-                    <pic:cNvPr id="1" name=""/>
-                    <pic:cNvPicPr/>
-                  </pic:nvPicPr>
-                  <pic:blipFill>
-                    <a:blip r:embed="rId13"/>
-                    <a:stretch>
-                      <a:fillRect/>
-                    </a:stretch>
-                  </pic:blipFill>
-                  <pic:spPr>
-                    <a:xfrm>
-                      <a:off x="0" y="0"/>
-                      <a:ext cx="5943600" cy="3627755"/>
-                    </a:xfrm>
-                    <a:prstGeom prst="rect">
-                      <a:avLst/>
-                    </a:prstGeom>
-                  </pic:spPr>
-                </pic:pic>
-              </a:graphicData>
-            </a:graphic>
-          </wp:inline>
-        </w:drawing>
-      </w:r>
-    </w:p>
-    <w:p>
-      <w:r>
-        <w:t xml:space="preserve">Upon Log in, you’ll be redirected to a page with your claim information. The token is the </w:t>
-      </w:r>
-      <w:proofErr w:type="spellStart"/>
-      <w:r>
-        <w:t>Jwt</w:t>
-      </w:r>
-      <w:proofErr w:type="spellEnd"/>
-      <w:r>
-        <w:t xml:space="preserve"> token returned from the Identity Provider for you to access the resource server.</w:t>
-      </w:r>
-    </w:p>
-    <w:p>
-      <w:r>
-        <w:rPr>
-          <w:noProof/>
-        </w:rPr>
-        <w:drawing>
-          <wp:inline distT="0" distB="0" distL="0" distR="0" wp14:anchorId="0338F41B" wp14:editId="2923E5D1">
-            <wp:extent cx="5943600" cy="2353310"/>
-            <wp:effectExtent l="0" t="0" r="0" b="8890"/>
-            <wp:docPr id="12" name="Picture 12"/>
             <wp:cNvGraphicFramePr>
               <a:graphicFrameLocks xmlns:a="http://schemas.openxmlformats.org/drawingml/2006/main" noChangeAspect="1"/>
             </wp:cNvGraphicFramePr>
@@ -4568,7 +4572,7 @@
                   <pic:spPr>
                     <a:xfrm>
                       <a:off x="0" y="0"/>
-                      <a:ext cx="5943600" cy="2353310"/>
+                      <a:ext cx="5943600" cy="3627755"/>
                     </a:xfrm>
                     <a:prstGeom prst="rect">
                       <a:avLst/>
@@ -4581,31 +4585,17 @@
         </w:drawing>
       </w:r>
     </w:p>
-    <w:p/>
-    <w:p/>
-    <w:p/>
-    <w:p/>
-    <w:p>
-      <w:r>
-        <w:lastRenderedPageBreak/>
-        <w:t xml:space="preserve">To test the usage of token in the </w:t>
-      </w:r>
-      <w:r>
-        <w:t>API</w:t>
-      </w:r>
-      <w:r>
-        <w:t xml:space="preserve">, you may go to the </w:t>
-      </w:r>
-      <w:proofErr w:type="spellStart"/>
-      <w:r>
-        <w:t>Todo</w:t>
-      </w:r>
-      <w:proofErr w:type="spellEnd"/>
-      <w:r>
-        <w:t xml:space="preserve"> list, I’ve only added the first 2 lette</w:t>
-      </w:r>
-      <w:r>
-        <w:t>rs in the CRUD operations as this is not a POC for CRUD operation.</w:t>
+    <w:p>
+      <w:r>
+        <w:t xml:space="preserve">Upon Log in, you’ll be redirected to a page with your claim information. The token is the </w:t>
+      </w:r>
+      <w:proofErr w:type="spellStart"/>
+      <w:r>
+        <w:t>Jwt</w:t>
+      </w:r>
+      <w:proofErr w:type="spellEnd"/>
+      <w:r>
+        <w:t xml:space="preserve"> token returned from the Identity Provider for you to access the resource server.</w:t>
       </w:r>
     </w:p>
     <w:p>
@@ -4614,10 +4604,10 @@
           <w:noProof/>
         </w:rPr>
         <w:drawing>
-          <wp:inline distT="0" distB="0" distL="0" distR="0" wp14:anchorId="425F1B35" wp14:editId="20A74B08">
-            <wp:extent cx="5943600" cy="1701800"/>
-            <wp:effectExtent l="0" t="0" r="0" b="0"/>
-            <wp:docPr id="13" name="Picture 13"/>
+          <wp:inline distT="0" distB="0" distL="0" distR="0" wp14:anchorId="0338F41B" wp14:editId="2923E5D1">
+            <wp:extent cx="5943600" cy="2353310"/>
+            <wp:effectExtent l="0" t="0" r="0" b="8890"/>
+            <wp:docPr id="12" name="Picture 12"/>
             <wp:cNvGraphicFramePr>
               <a:graphicFrameLocks xmlns:a="http://schemas.openxmlformats.org/drawingml/2006/main" noChangeAspect="1"/>
             </wp:cNvGraphicFramePr>
@@ -4637,6 +4627,75 @@
                   <pic:spPr>
                     <a:xfrm>
                       <a:off x="0" y="0"/>
+                      <a:ext cx="5943600" cy="2353310"/>
+                    </a:xfrm>
+                    <a:prstGeom prst="rect">
+                      <a:avLst/>
+                    </a:prstGeom>
+                  </pic:spPr>
+                </pic:pic>
+              </a:graphicData>
+            </a:graphic>
+          </wp:inline>
+        </w:drawing>
+      </w:r>
+    </w:p>
+    <w:p/>
+    <w:p/>
+    <w:p/>
+    <w:p/>
+    <w:p>
+      <w:r>
+        <w:lastRenderedPageBreak/>
+        <w:t xml:space="preserve">To test the usage of token in the </w:t>
+      </w:r>
+      <w:r>
+        <w:t>API</w:t>
+      </w:r>
+      <w:r>
+        <w:t xml:space="preserve">, you may go to the </w:t>
+      </w:r>
+      <w:proofErr w:type="spellStart"/>
+      <w:r>
+        <w:t>Todo</w:t>
+      </w:r>
+      <w:proofErr w:type="spellEnd"/>
+      <w:r>
+        <w:t xml:space="preserve"> list, I’ve only added the first 2 lette</w:t>
+      </w:r>
+      <w:r>
+        <w:t>rs in the CRUD operations as this is not a POC for CRUD operation.</w:t>
+      </w:r>
+    </w:p>
+    <w:p>
+      <w:r>
+        <w:rPr>
+          <w:noProof/>
+        </w:rPr>
+        <w:drawing>
+          <wp:inline distT="0" distB="0" distL="0" distR="0" wp14:anchorId="425F1B35" wp14:editId="20A74B08">
+            <wp:extent cx="5943600" cy="1701800"/>
+            <wp:effectExtent l="0" t="0" r="0" b="0"/>
+            <wp:docPr id="13" name="Picture 13"/>
+            <wp:cNvGraphicFramePr>
+              <a:graphicFrameLocks xmlns:a="http://schemas.openxmlformats.org/drawingml/2006/main" noChangeAspect="1"/>
+            </wp:cNvGraphicFramePr>
+            <a:graphic xmlns:a="http://schemas.openxmlformats.org/drawingml/2006/main">
+              <a:graphicData uri="http://schemas.openxmlformats.org/drawingml/2006/picture">
+                <pic:pic xmlns:pic="http://schemas.openxmlformats.org/drawingml/2006/picture">
+                  <pic:nvPicPr>
+                    <pic:cNvPr id="1" name=""/>
+                    <pic:cNvPicPr/>
+                  </pic:nvPicPr>
+                  <pic:blipFill>
+                    <a:blip r:embed="rId16"/>
+                    <a:stretch>
+                      <a:fillRect/>
+                    </a:stretch>
+                  </pic:blipFill>
+                  <pic:spPr>
+                    <a:xfrm>
+                      <a:off x="0" y="0"/>
                       <a:ext cx="5943600" cy="1701800"/>
                     </a:xfrm>
                     <a:prstGeom prst="rect">
@@ -4662,7 +4721,7 @@
       <w:r>
         <w:t xml:space="preserve"> which located at </w:t>
       </w:r>
-      <w:hyperlink r:id="rId16" w:history="1">
+      <w:hyperlink r:id="rId17" w:history="1">
         <w:r>
           <w:rPr>
             <w:rStyle w:val="Hyperlink"/>
@@ -4684,61 +4743,6 @@
             <wp:extent cx="5943600" cy="723900"/>
             <wp:effectExtent l="0" t="0" r="0" b="0"/>
             <wp:docPr id="15" name="Picture 15"/>
-            <wp:cNvGraphicFramePr>
-              <a:graphicFrameLocks xmlns:a="http://schemas.openxmlformats.org/drawingml/2006/main" noChangeAspect="1"/>
-            </wp:cNvGraphicFramePr>
-            <a:graphic xmlns:a="http://schemas.openxmlformats.org/drawingml/2006/main">
-              <a:graphicData uri="http://schemas.openxmlformats.org/drawingml/2006/picture">
-                <pic:pic xmlns:pic="http://schemas.openxmlformats.org/drawingml/2006/picture">
-                  <pic:nvPicPr>
-                    <pic:cNvPr id="1" name=""/>
-                    <pic:cNvPicPr/>
-                  </pic:nvPicPr>
-                  <pic:blipFill>
-                    <a:blip r:embed="rId17"/>
-                    <a:stretch>
-                      <a:fillRect/>
-                    </a:stretch>
-                  </pic:blipFill>
-                  <pic:spPr>
-                    <a:xfrm>
-                      <a:off x="0" y="0"/>
-                      <a:ext cx="5943600" cy="723900"/>
-                    </a:xfrm>
-                    <a:prstGeom prst="rect">
-                      <a:avLst/>
-                    </a:prstGeom>
-                  </pic:spPr>
-                </pic:pic>
-              </a:graphicData>
-            </a:graphic>
-          </wp:inline>
-        </w:drawing>
-      </w:r>
-    </w:p>
-    <w:p>
-      <w:r>
-        <w:t xml:space="preserve">After that, expand the </w:t>
-      </w:r>
-      <w:proofErr w:type="spellStart"/>
-      <w:r>
-        <w:t>Todo</w:t>
-      </w:r>
-      <w:proofErr w:type="spellEnd"/>
-      <w:r>
-        <w:t xml:space="preserve"> and click on Try it out!</w:t>
-      </w:r>
-    </w:p>
-    <w:p>
-      <w:r>
-        <w:rPr>
-          <w:noProof/>
-        </w:rPr>
-        <w:drawing>
-          <wp:inline distT="0" distB="0" distL="0" distR="0" wp14:anchorId="1316067A" wp14:editId="11CD6FD5">
-            <wp:extent cx="5943600" cy="3978910"/>
-            <wp:effectExtent l="0" t="0" r="0" b="2540"/>
-            <wp:docPr id="17" name="Picture 17"/>
             <wp:cNvGraphicFramePr>
               <a:graphicFrameLocks xmlns:a="http://schemas.openxmlformats.org/drawingml/2006/main" noChangeAspect="1"/>
             </wp:cNvGraphicFramePr>
@@ -4758,7 +4762,7 @@
                   <pic:spPr>
                     <a:xfrm>
                       <a:off x="0" y="0"/>
-                      <a:ext cx="5943600" cy="3978910"/>
+                      <a:ext cx="5943600" cy="723900"/>
                     </a:xfrm>
                     <a:prstGeom prst="rect">
                       <a:avLst/>
@@ -4771,11 +4775,17 @@
         </w:drawing>
       </w:r>
     </w:p>
-    <w:p/>
-    <w:p>
-      <w:r>
-        <w:lastRenderedPageBreak/>
-        <w:t>The response will be returned as below.</w:t>
+    <w:p>
+      <w:r>
+        <w:t xml:space="preserve">After that, expand the </w:t>
+      </w:r>
+      <w:proofErr w:type="spellStart"/>
+      <w:r>
+        <w:t>Todo</w:t>
+      </w:r>
+      <w:proofErr w:type="spellEnd"/>
+      <w:r>
+        <w:t xml:space="preserve"> and click on Try it out!</w:t>
       </w:r>
     </w:p>
     <w:p>
@@ -4784,10 +4794,10 @@
           <w:noProof/>
         </w:rPr>
         <w:drawing>
-          <wp:inline distT="0" distB="0" distL="0" distR="0" wp14:anchorId="12135DEA" wp14:editId="5DF1A39B">
-            <wp:extent cx="5943600" cy="4828540"/>
-            <wp:effectExtent l="0" t="0" r="0" b="0"/>
-            <wp:docPr id="18" name="Picture 18"/>
+          <wp:inline distT="0" distB="0" distL="0" distR="0" wp14:anchorId="1316067A" wp14:editId="11CD6FD5">
+            <wp:extent cx="5943600" cy="3978910"/>
+            <wp:effectExtent l="0" t="0" r="0" b="2540"/>
+            <wp:docPr id="17" name="Picture 17"/>
             <wp:cNvGraphicFramePr>
               <a:graphicFrameLocks xmlns:a="http://schemas.openxmlformats.org/drawingml/2006/main" noChangeAspect="1"/>
             </wp:cNvGraphicFramePr>
@@ -4807,6 +4817,55 @@
                   <pic:spPr>
                     <a:xfrm>
                       <a:off x="0" y="0"/>
+                      <a:ext cx="5943600" cy="3978910"/>
+                    </a:xfrm>
+                    <a:prstGeom prst="rect">
+                      <a:avLst/>
+                    </a:prstGeom>
+                  </pic:spPr>
+                </pic:pic>
+              </a:graphicData>
+            </a:graphic>
+          </wp:inline>
+        </w:drawing>
+      </w:r>
+    </w:p>
+    <w:p/>
+    <w:p>
+      <w:r>
+        <w:lastRenderedPageBreak/>
+        <w:t>The response will be returned as below.</w:t>
+      </w:r>
+    </w:p>
+    <w:p>
+      <w:r>
+        <w:rPr>
+          <w:noProof/>
+        </w:rPr>
+        <w:drawing>
+          <wp:inline distT="0" distB="0" distL="0" distR="0" wp14:anchorId="12135DEA" wp14:editId="5DF1A39B">
+            <wp:extent cx="5943600" cy="4828540"/>
+            <wp:effectExtent l="0" t="0" r="0" b="0"/>
+            <wp:docPr id="18" name="Picture 18"/>
+            <wp:cNvGraphicFramePr>
+              <a:graphicFrameLocks xmlns:a="http://schemas.openxmlformats.org/drawingml/2006/main" noChangeAspect="1"/>
+            </wp:cNvGraphicFramePr>
+            <a:graphic xmlns:a="http://schemas.openxmlformats.org/drawingml/2006/main">
+              <a:graphicData uri="http://schemas.openxmlformats.org/drawingml/2006/picture">
+                <pic:pic xmlns:pic="http://schemas.openxmlformats.org/drawingml/2006/picture">
+                  <pic:nvPicPr>
+                    <pic:cNvPr id="1" name=""/>
+                    <pic:cNvPicPr/>
+                  </pic:nvPicPr>
+                  <pic:blipFill>
+                    <a:blip r:embed="rId20"/>
+                    <a:stretch>
+                      <a:fillRect/>
+                    </a:stretch>
+                  </pic:blipFill>
+                  <pic:spPr>
+                    <a:xfrm>
+                      <a:off x="0" y="0"/>
                       <a:ext cx="5943600" cy="4828540"/>
                     </a:xfrm>
                     <a:prstGeom prst="rect">
@@ -4847,7 +4906,7 @@
                     <pic:cNvPicPr/>
                   </pic:nvPicPr>
                   <pic:blipFill>
-                    <a:blip r:embed="rId20"/>
+                    <a:blip r:embed="rId21"/>
                     <a:stretch>
                       <a:fillRect/>
                     </a:stretch>

</xml_diff>